<commit_message>
Agregar tablas de resultados y mi conclusión final.
</commit_message>
<xml_diff>
--- a/tarea-aprendizaje2.docx
+++ b/tarea-aprendizaje2.docx
@@ -603,6 +603,45 @@
           <w:lang w:val="es-ES"/>
         </w:rPr>
       </w:pPr>
+      <w:r>
+        <w:rPr>
+          <w:rFonts w:ascii="Arial" w:hAnsi="Arial" w:cs="Arial"/>
+          <w:lang w:val="es-ES"/>
+        </w:rPr>
+        <w:t xml:space="preserve">En este caso realizo un modelo para predecir si una persona va a sobrevivir el choque del </w:t>
+      </w:r>
+      <w:proofErr w:type="spellStart"/>
+      <w:r>
+        <w:rPr>
+          <w:rFonts w:ascii="Arial" w:hAnsi="Arial" w:cs="Arial"/>
+          <w:lang w:val="es-ES"/>
+        </w:rPr>
+        <w:t>Titanic</w:t>
+      </w:r>
+      <w:proofErr w:type="spellEnd"/>
+      <w:r>
+        <w:rPr>
+          <w:rFonts w:ascii="Arial" w:hAnsi="Arial" w:cs="Arial"/>
+          <w:lang w:val="es-ES"/>
+        </w:rPr>
+        <w:t xml:space="preserve"> o no dependiendo de algunas de sus características.</w:t>
+      </w:r>
+    </w:p>
+    <w:p>
+      <w:pPr>
+        <w:rPr>
+          <w:rFonts w:ascii="Arial" w:hAnsi="Arial" w:cs="Arial"/>
+          <w:lang w:val="es-ES"/>
+        </w:rPr>
+      </w:pPr>
+    </w:p>
+    <w:p>
+      <w:pPr>
+        <w:rPr>
+          <w:rFonts w:ascii="Arial" w:hAnsi="Arial" w:cs="Arial"/>
+          <w:lang w:val="es-ES"/>
+        </w:rPr>
+      </w:pPr>
       <w:proofErr w:type="spellStart"/>
       <w:r>
         <w:rPr>
@@ -1081,7 +1120,6 @@
           <w:rFonts w:ascii="Arial" w:hAnsi="Arial" w:cs="Arial"/>
           <w:lang w:val="es-ES"/>
         </w:rPr>
-        <w:lastRenderedPageBreak/>
         <w:t>Una capa intermedia 9 x 16 x 1</w:t>
       </w:r>
     </w:p>
@@ -1412,7 +1450,6 @@
           <w:rFonts w:ascii="Arial" w:hAnsi="Arial" w:cs="Arial"/>
           <w:lang w:val="es-ES"/>
         </w:rPr>
-        <w:lastRenderedPageBreak/>
         <w:t xml:space="preserve">Parece que en este caso van bastante juntas las métricas de validación y training, excepto en la </w:t>
       </w:r>
       <w:r>
@@ -1867,7 +1904,6 @@
           <w:rFonts w:ascii="Arial" w:hAnsi="Arial" w:cs="Arial"/>
           <w:lang w:val="es-ES"/>
         </w:rPr>
-        <w:lastRenderedPageBreak/>
         <w:t>Batch_size</w:t>
       </w:r>
       <w:proofErr w:type="spellEnd"/>
@@ -2200,6 +2236,7 @@
         <w:rPr>
           <w:lang w:val="es-ES"/>
         </w:rPr>
+        <w:lastRenderedPageBreak/>
         <w:fldChar w:fldCharType="begin"/>
       </w:r>
       <w:r>
@@ -2519,6 +2556,7 @@
         <w:rPr>
           <w:lang w:val="es-ES"/>
         </w:rPr>
+        <w:lastRenderedPageBreak/>
         <w:fldChar w:fldCharType="begin"/>
       </w:r>
       <w:r>
@@ -2699,7 +2737,6 @@
         <w:rPr>
           <w:lang w:val="es-ES"/>
         </w:rPr>
-        <w:lastRenderedPageBreak/>
         <w:fldChar w:fldCharType="begin"/>
       </w:r>
       <w:r>
@@ -2992,6 +3029,7 @@
           <w:rFonts w:ascii="Arial" w:hAnsi="Arial" w:cs="Arial"/>
           <w:lang w:val="es-ES"/>
         </w:rPr>
+        <w:lastRenderedPageBreak/>
         <w:tab/>
         <w:t xml:space="preserve">Funciones de activación intermedias </w:t>
       </w:r>
@@ -3126,7 +3164,6 @@
           <w:rFonts w:ascii="Arial" w:hAnsi="Arial" w:cs="Arial"/>
           <w:lang w:val="es-ES"/>
         </w:rPr>
-        <w:lastRenderedPageBreak/>
         <w:t xml:space="preserve">Ahora vuelvo a hacer el Split de training y </w:t>
       </w:r>
       <w:proofErr w:type="spellStart"/>
@@ -3306,6 +3343,7 @@
           <w:rFonts w:ascii="Arial" w:hAnsi="Arial" w:cs="Arial"/>
           <w:lang w:val="es-ES"/>
         </w:rPr>
+        <w:lastRenderedPageBreak/>
         <w:t xml:space="preserve">Ahora vuelvo a hacer el proceso anterior pero ahora plasmando los valores finales de las métricas en </w:t>
       </w:r>
       <w:r>
@@ -4424,7 +4462,6 @@
                 <w:rFonts w:ascii="Arial" w:hAnsi="Arial" w:cs="Arial"/>
                 <w:lang w:val="es-ES"/>
               </w:rPr>
-              <w:lastRenderedPageBreak/>
               <w:t>64</w:t>
             </w:r>
           </w:p>
@@ -5944,7 +5981,6 @@
           <w:rFonts w:ascii="Arial" w:hAnsi="Arial" w:cs="Arial"/>
           <w:lang w:val="es-ES"/>
         </w:rPr>
-        <w:lastRenderedPageBreak/>
         <w:t>Predicciones</w:t>
       </w:r>
     </w:p>
@@ -6118,36 +6154,198 @@
     </w:p>
     <w:p>
       <w:pPr>
-        <w:jc w:val="center"/>
-        <w:rPr>
-          <w:rFonts w:ascii="Arial" w:hAnsi="Arial" w:cs="Arial"/>
+        <w:rPr>
+          <w:rFonts w:ascii="Arial" w:hAnsi="Arial" w:cs="Arial"/>
+          <w:lang w:val="es-ES"/>
+        </w:rPr>
+      </w:pPr>
+    </w:p>
+    <w:p>
+      <w:pPr>
+        <w:rPr>
+          <w:rFonts w:ascii="Arial" w:hAnsi="Arial" w:cs="Arial"/>
+          <w:b/>
+          <w:bCs/>
           <w:sz w:val="32"/>
           <w:szCs w:val="32"/>
           <w:lang w:val="es-ES"/>
         </w:rPr>
       </w:pPr>
-    </w:p>
-    <w:p>
-      <w:pPr>
-        <w:jc w:val="center"/>
-        <w:rPr>
-          <w:rFonts w:ascii="Arial" w:hAnsi="Arial" w:cs="Arial"/>
-          <w:sz w:val="32"/>
-          <w:szCs w:val="32"/>
-          <w:lang w:val="es-ES"/>
-        </w:rPr>
-      </w:pPr>
-    </w:p>
-    <w:p>
-      <w:pPr>
-        <w:jc w:val="center"/>
-        <w:rPr>
-          <w:rFonts w:ascii="Arial" w:hAnsi="Arial" w:cs="Arial"/>
-          <w:sz w:val="32"/>
-          <w:szCs w:val="32"/>
-          <w:lang w:val="es-ES"/>
-        </w:rPr>
-      </w:pPr>
+      <w:proofErr w:type="gramStart"/>
+      <w:r>
+        <w:rPr>
+          <w:rFonts w:ascii="Arial" w:hAnsi="Arial" w:cs="Arial"/>
+          <w:b/>
+          <w:bCs/>
+          <w:lang w:val="es-ES"/>
+        </w:rPr>
+        <w:lastRenderedPageBreak/>
+        <w:t>Conclusión final</w:t>
+      </w:r>
+      <w:proofErr w:type="gramEnd"/>
+    </w:p>
+    <w:p>
+      <w:pPr>
+        <w:rPr>
+          <w:rFonts w:ascii="Arial" w:hAnsi="Arial" w:cs="Arial"/>
+          <w:lang w:val="es-ES"/>
+        </w:rPr>
+      </w:pPr>
+    </w:p>
+    <w:p>
+      <w:pPr>
+        <w:rPr>
+          <w:rFonts w:ascii="Arial" w:hAnsi="Arial" w:cs="Arial"/>
+          <w:lang w:val="es-ES"/>
+        </w:rPr>
+      </w:pPr>
+      <w:r>
+        <w:rPr>
+          <w:rFonts w:ascii="Arial" w:hAnsi="Arial" w:cs="Arial"/>
+          <w:lang w:val="es-ES"/>
+        </w:rPr>
+        <w:t xml:space="preserve">En esta ocasión logré la implementación inicial en muy poco tiempo comparado con la realización del modelo sin </w:t>
+      </w:r>
+      <w:proofErr w:type="spellStart"/>
+      <w:r>
+        <w:rPr>
+          <w:rFonts w:ascii="Arial" w:hAnsi="Arial" w:cs="Arial"/>
+          <w:lang w:val="es-ES"/>
+        </w:rPr>
+        <w:t>framework</w:t>
+      </w:r>
+      <w:proofErr w:type="spellEnd"/>
+      <w:r>
+        <w:rPr>
+          <w:rFonts w:ascii="Arial" w:hAnsi="Arial" w:cs="Arial"/>
+          <w:lang w:val="es-ES"/>
+        </w:rPr>
+        <w:t xml:space="preserve">, pero me tardé más recopilando los resultados y variando los </w:t>
+      </w:r>
+      <w:proofErr w:type="spellStart"/>
+      <w:r>
+        <w:rPr>
+          <w:rFonts w:ascii="Arial" w:hAnsi="Arial" w:cs="Arial"/>
+          <w:lang w:val="es-ES"/>
+        </w:rPr>
+        <w:t>hiperparámetros</w:t>
+      </w:r>
+      <w:proofErr w:type="spellEnd"/>
+      <w:r>
+        <w:rPr>
+          <w:rFonts w:ascii="Arial" w:hAnsi="Arial" w:cs="Arial"/>
+          <w:lang w:val="es-ES"/>
+        </w:rPr>
+        <w:t xml:space="preserve">, ya que el </w:t>
+      </w:r>
+      <w:proofErr w:type="spellStart"/>
+      <w:r>
+        <w:rPr>
+          <w:rFonts w:ascii="Arial" w:hAnsi="Arial" w:cs="Arial"/>
+          <w:lang w:val="es-ES"/>
+        </w:rPr>
+        <w:t>framework</w:t>
+      </w:r>
+      <w:proofErr w:type="spellEnd"/>
+      <w:r>
+        <w:rPr>
+          <w:rFonts w:ascii="Arial" w:hAnsi="Arial" w:cs="Arial"/>
+          <w:lang w:val="es-ES"/>
+        </w:rPr>
+        <w:t xml:space="preserve"> me da muchas más opciones de personalización y tuneo del modelo. Ahora con la capacidad de incluir las métricas de </w:t>
+      </w:r>
+      <w:proofErr w:type="spellStart"/>
+      <w:r>
+        <w:rPr>
+          <w:rFonts w:ascii="Arial" w:hAnsi="Arial" w:cs="Arial"/>
+          <w:lang w:val="es-ES"/>
+        </w:rPr>
+        <w:t>Accuracy</w:t>
+      </w:r>
+      <w:proofErr w:type="spellEnd"/>
+      <w:r>
+        <w:rPr>
+          <w:rFonts w:ascii="Arial" w:hAnsi="Arial" w:cs="Arial"/>
+          <w:lang w:val="es-ES"/>
+        </w:rPr>
+        <w:t xml:space="preserve"> y de AUC pude visualizar un poco mejor el desempeño de mi modelo de clasificación binaria</w:t>
+      </w:r>
+      <w:r>
+        <w:rPr>
+          <w:rFonts w:ascii="Arial" w:hAnsi="Arial" w:cs="Arial"/>
+          <w:lang w:val="es-ES"/>
+        </w:rPr>
+        <w:t>, y fue interesante que cuando logré mejoras en el desempeño en general todas las métricas mejoraban así tenía más seguridad de que en verdad mejoró</w:t>
+      </w:r>
+      <w:r>
+        <w:rPr>
+          <w:rFonts w:ascii="Arial" w:hAnsi="Arial" w:cs="Arial"/>
+          <w:lang w:val="es-ES"/>
+        </w:rPr>
+        <w:t xml:space="preserve"> mi modelo</w:t>
+      </w:r>
+      <w:r>
+        <w:rPr>
+          <w:rFonts w:ascii="Arial" w:hAnsi="Arial" w:cs="Arial"/>
+          <w:lang w:val="es-ES"/>
+        </w:rPr>
+        <w:t xml:space="preserve">. </w:t>
+      </w:r>
+    </w:p>
+    <w:p>
+      <w:pPr>
+        <w:rPr>
+          <w:rFonts w:ascii="Arial" w:hAnsi="Arial" w:cs="Arial"/>
+          <w:lang w:val="es-ES"/>
+        </w:rPr>
+      </w:pPr>
+    </w:p>
+    <w:p>
+      <w:pPr>
+        <w:rPr>
+          <w:rFonts w:ascii="Arial" w:hAnsi="Arial" w:cs="Arial"/>
+          <w:lang w:val="es-ES"/>
+        </w:rPr>
+      </w:pPr>
+      <w:r>
+        <w:rPr>
+          <w:rFonts w:ascii="Arial" w:hAnsi="Arial" w:cs="Arial"/>
+          <w:lang w:val="es-ES"/>
+        </w:rPr>
+        <w:t xml:space="preserve">Algo muy importante fue que pude visualizar el desempeño de mi modelo con un conjunto de validación, porque así pude ver que en algunas combinaciones de </w:t>
+      </w:r>
+      <w:proofErr w:type="spellStart"/>
+      <w:r>
+        <w:rPr>
+          <w:rFonts w:ascii="Arial" w:hAnsi="Arial" w:cs="Arial"/>
+          <w:lang w:val="es-ES"/>
+        </w:rPr>
+        <w:t>hiperparámetros</w:t>
+      </w:r>
+      <w:proofErr w:type="spellEnd"/>
+      <w:r>
+        <w:rPr>
+          <w:rFonts w:ascii="Arial" w:hAnsi="Arial" w:cs="Arial"/>
+          <w:lang w:val="es-ES"/>
+        </w:rPr>
+        <w:t xml:space="preserve">, mi modelo comenzaba a mejorar en métricas solamente para el conjunto de entrenamiento y no para el conjunto de validación, lo que me ayudó a detectar un posible </w:t>
+      </w:r>
+      <w:proofErr w:type="spellStart"/>
+      <w:r>
+        <w:rPr>
+          <w:rFonts w:ascii="Arial" w:hAnsi="Arial" w:cs="Arial"/>
+          <w:lang w:val="es-ES"/>
+        </w:rPr>
+        <w:t>overfitting</w:t>
+      </w:r>
+      <w:proofErr w:type="spellEnd"/>
+      <w:r>
+        <w:rPr>
+          <w:rFonts w:ascii="Arial" w:hAnsi="Arial" w:cs="Arial"/>
+          <w:lang w:val="es-ES"/>
+        </w:rPr>
+        <w:t xml:space="preserve"> y evitarlo.</w:t>
+      </w:r>
     </w:p>
     <w:p>
       <w:pPr>

</xml_diff>